<commit_message>
Lab 4 zip for submission
</commit_message>
<xml_diff>
--- a/Lab 4/Report/Lab4Report.docx
+++ b/Lab 4/Report/Lab4Report.docx
@@ -9,6 +9,8 @@
           <w:szCs w:val="40"/>
         </w:rPr>
       </w:pPr>
+      <w:bookmarkStart w:id="0" w:name="_GoBack"/>
+      <w:bookmarkEnd w:id="0"/>
       <w:r>
         <w:rPr>
           <w:sz w:val="40"/>
@@ -127,25 +129,7 @@
         <w:t xml:space="preserve"> called</w:t>
       </w:r>
       <w:r>
-        <w:t>, “</w:t>
-      </w:r>
-      <w:r>
-        <w:t>Simulati</w:t>
-      </w:r>
-      <w:r>
-        <w:t xml:space="preserve">on and Synthesis Techniques for </w:t>
-      </w:r>
-      <w:r>
-        <w:t>Asynchronous</w:t>
-      </w:r>
-      <w:r>
-        <w:t xml:space="preserve"> </w:t>
-      </w:r>
-      <w:r>
-        <w:t>FIFO Design</w:t>
-      </w:r>
-      <w:r>
-        <w:t>.” In his paper he discusses the use of synchronizers,</w:t>
+        <w:t>, “Simulation and Synthesis Techniques for Asynchronous FIFO Design.” In his paper he discusses the use of synchronizers,</w:t>
       </w:r>
       <w:r>
         <w:t xml:space="preserve"> which are</w:t>
@@ -200,7 +184,7 @@
           <v:shape id="_x0000_i1025" type="#_x0000_t75" style="width:467.7pt;height:206.2pt" o:ole="">
             <v:imagedata r:id="rId6" o:title=""/>
           </v:shape>
-          <o:OLEObject Type="Embed" ProgID="Visio.Drawing.15" ShapeID="_x0000_i1025" DrawAspect="Content" ObjectID="_1455215110" r:id="rId7"/>
+          <o:OLEObject Type="Embed" ProgID="Visio.Drawing.15" ShapeID="_x0000_i1025" DrawAspect="Content" ObjectID="_1455215212" r:id="rId7"/>
         </w:object>
       </w:r>
     </w:p>
@@ -304,13 +288,7 @@
     </w:p>
     <w:p>
       <w:r>
-        <w:t xml:space="preserve">The top of the page shows the 1 MHz serial clock. Just below that is the serial data from the transmit module, </w:t>
-      </w:r>
-      <w:r>
-        <w:t>tx_sdata_o</w:t>
-      </w:r>
-      <w:r>
-        <w:t>. Three lines below that is the 80 MHz clock that the serial receiver operates at. Lastly, the fourth line shows an early version of the state transitions from the state machine.</w:t>
+        <w:t>The top of the page shows the 1 MHz serial clock. Just below that is the serial data from the transmit module, tx_sdata_o. Three lines below that is the 80 MHz clock that the serial receiver operates at. Lastly, the fourth line shows an early version of the state transitions from the state machine.</w:t>
       </w:r>
     </w:p>
     <w:p>
@@ -334,16 +312,7 @@
         <w:tab/>
       </w:r>
       <w:r>
-        <w:t xml:space="preserve">The finite state machine was driven by an 80 MHz in order to sample </w:t>
-      </w:r>
-      <w:r>
-        <w:t>tx_sdata_o</w:t>
-      </w:r>
-      <w:r>
-        <w:t xml:space="preserve"> as best as possible. With the clock running at 8 times the frequency of </w:t>
-      </w:r>
-      <w:r>
-        <w:t>tx_sdata_o</w:t>
+        <w:t>The finite state machine was driven by an 80 MHz in order to sample tx_sdata_o as best as possible. With the clock running at 8 times the frequency of tx_sdata_o</w:t>
       </w:r>
       <w:r>
         <w:t>, this</w:t>
@@ -385,7 +354,7 @@
           <v:shape id="_x0000_i1026" type="#_x0000_t75" style="width:467.7pt;height:374.4pt" o:ole="">
             <v:imagedata r:id="rId9" o:title=""/>
           </v:shape>
-          <o:OLEObject Type="Embed" ProgID="Visio.Drawing.15" ShapeID="_x0000_i1026" DrawAspect="Content" ObjectID="_1455215111" r:id="rId10"/>
+          <o:OLEObject Type="Embed" ProgID="Visio.Drawing.15" ShapeID="_x0000_i1026" DrawAspect="Content" ObjectID="_1455215213" r:id="rId10"/>
         </w:object>
       </w:r>
     </w:p>
@@ -453,19 +422,7 @@
         <w:rPr>
           <w:b/>
         </w:rPr>
-        <w:t>from “</w:t>
-      </w:r>
-      <w:r>
-        <w:rPr>
-          <w:b/>
-        </w:rPr>
-        <w:t>Simulation and Synthesis Techniques for Asynchronous FIFO Design</w:t>
-      </w:r>
-      <w:r>
-        <w:rPr>
-          <w:b/>
-        </w:rPr>
-        <w:t>”</w:t>
+        <w:t>from “Simulation and Synthesis Techniques for Asynchronous FIFO Design”</w:t>
       </w:r>
       <w:r>
         <w:rPr>
@@ -551,8 +508,6 @@
       <w:r>
         <w:t xml:space="preserve"> implementation that would have been used in my design.</w:t>
       </w:r>
-      <w:bookmarkStart w:id="0" w:name="_GoBack"/>
-      <w:bookmarkEnd w:id="0"/>
     </w:p>
     <w:sectPr>
       <w:pgSz w:w="12240" w:h="15840"/>
@@ -1294,7 +1249,7 @@
 </file>
 
 <file path=customXml/itemProps1.xml><?xml version="1.0" encoding="utf-8"?>
-<ds:datastoreItem xmlns:ds="http://schemas.openxmlformats.org/officeDocument/2006/customXml" ds:itemID="{732C6EC3-A731-4CFF-B01A-146150BD80E9}">
+<ds:datastoreItem xmlns:ds="http://schemas.openxmlformats.org/officeDocument/2006/customXml" ds:itemID="{2DF4880E-7770-40A3-9078-C99467C1EDAA}">
   <ds:schemaRefs>
     <ds:schemaRef ds:uri="http://schemas.openxmlformats.org/officeDocument/2006/bibliography"/>
   </ds:schemaRefs>

</xml_diff>